<commit_message>
fixed something in poster
</commit_message>
<xml_diff>
--- a/poster/Poster.docx
+++ b/poster/Poster.docx
@@ -39,6 +39,14 @@
               <w:t>Understanding COVID’s impact on global transportation industry.</w:t>
             </w:r>
           </w:p>
+          <w:p>
+            <w:pPr>
+              <w:pStyle w:val="Subtitle"/>
+            </w:pPr>
+            <w:r>
+              <w:t>CS5346 S2 AY2020/21</w:t>
+            </w:r>
+          </w:p>
         </w:tc>
         <w:tc>
           <w:tcPr>
@@ -81,15 +89,7 @@
               <w:jc w:val="right"/>
             </w:pPr>
             <w:r>
-              <w:t xml:space="preserve">Sun </w:t>
-            </w:r>
-            <w:proofErr w:type="spellStart"/>
-            <w:r>
-              <w:t>Weiran</w:t>
-            </w:r>
-            <w:proofErr w:type="spellEnd"/>
-            <w:r>
-              <w:t xml:space="preserve"> </w:t>
+              <w:t xml:space="preserve">Sun Weiran </w:t>
             </w:r>
             <w:r>
               <w:t>A0130945H</w:t>
@@ -121,15 +121,7 @@
               <w:jc w:val="right"/>
             </w:pPr>
             <w:r>
-              <w:t xml:space="preserve">Zhang </w:t>
-            </w:r>
-            <w:proofErr w:type="spellStart"/>
-            <w:r>
-              <w:t>Chenxi</w:t>
-            </w:r>
-            <w:proofErr w:type="spellEnd"/>
-            <w:r>
-              <w:t xml:space="preserve"> A0177389H</w:t>
+              <w:t>Zhang Chenxi A0177389H</w:t>
             </w:r>
           </w:p>
         </w:tc>
@@ -211,15 +203,7 @@
         <w:t>Based on research done by Oxford University, 8 types of policies (</w:t>
       </w:r>
       <w:r>
-        <w:t xml:space="preserve">School closing, Workplace closing, </w:t>
-      </w:r>
-      <w:proofErr w:type="gramStart"/>
-      <w:r>
-        <w:t>Cancel</w:t>
-      </w:r>
-      <w:proofErr w:type="gramEnd"/>
-      <w:r>
-        <w:t xml:space="preserve"> public events, Restrictions on gathering, Public transport closing, Stay-at-home requirements, Restrictions on internal movement, Restrictions on international travel</w:t>
+        <w:t>School closing, Workplace closing, Cancel public events, Restrictions on gathering, Public transport closing, Stay-at-home requirements, Restrictions on internal movement, Restrictions on international travel</w:t>
       </w:r>
       <w:r>
         <w:t xml:space="preserve">) are implemented by various countries to fight against Covid-19. Some of these policies are frequently used together by most governments. However, due to differences in the local situation, these policies are executed in </w:t>
@@ -531,6 +515,8 @@
       </w:pPr>
       <w:r>
         <w:br w:type="column"/>
+      </w:r>
+      <w:r>
         <w:t>Business Organizations</w:t>
       </w:r>
     </w:p>
@@ -667,15 +653,7 @@
     </w:p>
     <w:p>
       <w:r>
-        <w:t xml:space="preserve">Brazil’s import merchandise is impacted by public policies especially international travel policy. However, its export merchandise is not impacted by </w:t>
-      </w:r>
-      <w:proofErr w:type="gramStart"/>
-      <w:r>
-        <w:t>the its</w:t>
-      </w:r>
-      <w:proofErr w:type="gramEnd"/>
-      <w:r>
-        <w:t xml:space="preserve"> public policy.</w:t>
+        <w:t>Brazil’s import merchandise is impacted by public policies especially international travel policy. However, its export merchandise is not impacted by the its public policy.</w:t>
       </w:r>
     </w:p>
     <w:p>
@@ -782,39 +760,7 @@
               <w:jc w:val="right"/>
             </w:pPr>
             <w:r>
-              <w:t xml:space="preserve">China has its lowest point for export merchandise in </w:t>
-            </w:r>
-            <w:proofErr w:type="spellStart"/>
-            <w:r>
-              <w:t>Feburary</w:t>
-            </w:r>
-            <w:proofErr w:type="spellEnd"/>
-            <w:r>
-              <w:t xml:space="preserve">, 2020, while the other </w:t>
-            </w:r>
-            <w:proofErr w:type="spellStart"/>
-            <w:r>
-              <w:t>countries’s</w:t>
-            </w:r>
-            <w:proofErr w:type="spellEnd"/>
-            <w:r>
-              <w:t xml:space="preserve"> are in </w:t>
-            </w:r>
-            <w:proofErr w:type="gramStart"/>
-            <w:r>
-              <w:t>May,</w:t>
-            </w:r>
-            <w:proofErr w:type="gramEnd"/>
-            <w:r>
-              <w:t xml:space="preserve"> 2020. There </w:t>
-            </w:r>
-            <w:proofErr w:type="gramStart"/>
-            <w:r>
-              <w:t>is</w:t>
-            </w:r>
-            <w:proofErr w:type="gramEnd"/>
-            <w:r>
-              <w:t xml:space="preserve"> large fluctuations in Brazil’s export merchandise.</w:t>
+              <w:t>China has its lowest point for export merchandise in Feburary, 2020, while the other countries’s are in May, 2020. There is large fluctuations in Brazil’s export merchandise.</w:t>
             </w:r>
           </w:p>
           <w:p>
@@ -846,6 +792,8 @@
       </w:pPr>
       <w:r>
         <w:br w:type="column"/>
+      </w:r>
+      <w:r>
         <w:t>General Public</w:t>
       </w:r>
     </w:p>
@@ -959,29 +907,13 @@
               <w:jc w:val="right"/>
             </w:pPr>
             <w:r>
-              <w:t xml:space="preserve">This chart </w:t>
-            </w:r>
-            <w:proofErr w:type="gramStart"/>
-            <w:r>
-              <w:t>plot</w:t>
-            </w:r>
-            <w:proofErr w:type="gramEnd"/>
-            <w:r>
-              <w:t xml:space="preserve"> the vaccination rate of all countries.</w:t>
+              <w:t>This chart plot the vaccination rate of all countries.</w:t>
             </w:r>
             <w:r>
               <w:t xml:space="preserve"> </w:t>
             </w:r>
             <w:r>
-              <w:t xml:space="preserve">Gibraltar and Israel </w:t>
-            </w:r>
-            <w:proofErr w:type="gramStart"/>
-            <w:r>
-              <w:t>has</w:t>
-            </w:r>
-            <w:proofErr w:type="gramEnd"/>
-            <w:r>
-              <w:t xml:space="preserve"> achieved a full vaccination percentage of more than 50%.</w:t>
+              <w:t>Gibraltar and Israel has achieved a full vaccination percentage of more than 50%.</w:t>
             </w:r>
             <w:r>
               <w:t xml:space="preserve"> </w:t>
@@ -1008,15 +940,7 @@
               <w:t xml:space="preserve">On the same chart zoomed in to the 0-5% range, </w:t>
             </w:r>
             <w:r>
-              <w:t xml:space="preserve">we can see that the rate of vaccination of countries in the EU are </w:t>
-            </w:r>
-            <w:proofErr w:type="gramStart"/>
-            <w:r>
-              <w:t>fairly clustered</w:t>
-            </w:r>
-            <w:proofErr w:type="gramEnd"/>
-            <w:r>
-              <w:t>, which bodes well for free travel within the EU again the in the future.</w:t>
+              <w:t>we can see that the rate of vaccination of countries in the EU are fairly clustered, which bodes well for free travel within the EU again the in the future.</w:t>
             </w:r>
           </w:p>
         </w:tc>
@@ -1692,6 +1616,37 @@
       <w:szCs w:val="32"/>
     </w:rPr>
   </w:style>
+  <w:style w:type="paragraph" w:styleId="Subtitle">
+    <w:name w:val="Subtitle"/>
+    <w:basedOn w:val="Normal"/>
+    <w:next w:val="Normal"/>
+    <w:link w:val="SubtitleChar"/>
+    <w:uiPriority w:val="11"/>
+    <w:qFormat/>
+    <w:rsid w:val="00DA73E9"/>
+    <w:pPr>
+      <w:numPr>
+        <w:ilvl w:val="1"/>
+      </w:numPr>
+    </w:pPr>
+    <w:rPr>
+      <w:rFonts w:eastAsiaTheme="minorEastAsia"/>
+      <w:color w:val="5A5A5A" w:themeColor="text1" w:themeTint="A5"/>
+      <w:spacing w:val="15"/>
+    </w:rPr>
+  </w:style>
+  <w:style w:type="character" w:customStyle="1" w:styleId="SubtitleChar">
+    <w:name w:val="Subtitle Char"/>
+    <w:basedOn w:val="DefaultParagraphFont"/>
+    <w:link w:val="Subtitle"/>
+    <w:uiPriority w:val="11"/>
+    <w:rsid w:val="00DA73E9"/>
+    <w:rPr>
+      <w:rFonts w:eastAsiaTheme="minorEastAsia"/>
+      <w:color w:val="5A5A5A" w:themeColor="text1" w:themeTint="A5"/>
+      <w:spacing w:val="15"/>
+    </w:rPr>
+  </w:style>
 </w:styles>
 </file>
 

</xml_diff>